<commit_message>
model designed, repository implemented
</commit_message>
<xml_diff>
--- a/Documents/Planning.docx
+++ b/Documents/Planning.docx
@@ -465,7 +465,7 @@
       </w:tr>
       <w:tr>
         <w:trPr>
-          <w:trHeight w:val="257"/>
+          <w:trHeight w:val="271"/>
         </w:trPr>
         <w:tc>
           <w:tcPr>
@@ -483,7 +483,7 @@
               <w:rPr>
                 <w:sz w:val="24"/>
               </w:rPr>
-              <w:t>MemberType</w:t>
+              <w:t>Name</w:t>
             </w:r>
           </w:p>
         </w:tc>
@@ -508,7 +508,7 @@
               <w:rPr>
                 <w:sz w:val="24"/>
               </w:rPr>
-              <w:t>ThanaId</w:t>
+              <w:t>MemberType</w:t>
             </w:r>
           </w:p>
         </w:tc>
@@ -533,7 +533,7 @@
               <w:rPr>
                 <w:sz w:val="24"/>
               </w:rPr>
-              <w:t>CompanyId</w:t>
+              <w:t>ThanaId</w:t>
             </w:r>
           </w:p>
         </w:tc>
@@ -558,7 +558,7 @@
               <w:rPr>
                 <w:sz w:val="24"/>
               </w:rPr>
-              <w:t>IsApproved</w:t>
+              <w:t>CompanyId</w:t>
             </w:r>
           </w:p>
         </w:tc>
@@ -583,7 +583,7 @@
               <w:rPr>
                 <w:sz w:val="24"/>
               </w:rPr>
-              <w:t>Address</w:t>
+              <w:t>IsApproved</w:t>
             </w:r>
           </w:p>
         </w:tc>
@@ -608,6 +608,31 @@
               <w:rPr>
                 <w:sz w:val="24"/>
               </w:rPr>
+              <w:t>Address</w:t>
+            </w:r>
+          </w:p>
+        </w:tc>
+      </w:tr>
+      <w:tr>
+        <w:trPr>
+          <w:trHeight w:val="257"/>
+        </w:trPr>
+        <w:tc>
+          <w:tcPr>
+            <w:tcW w:w="1777" w:type="dxa"/>
+          </w:tcPr>
+          <w:p>
+            <w:pPr>
+              <w:pStyle w:val="ListParagraph"/>
+              <w:ind w:left="0"/>
+              <w:rPr>
+                <w:sz w:val="24"/>
+              </w:rPr>
+            </w:pPr>
+            <w:r>
+              <w:rPr>
+                <w:sz w:val="24"/>
+              </w:rPr>
               <w:t>Email</w:t>
             </w:r>
           </w:p>
@@ -634,6 +659,31 @@
                 <w:sz w:val="24"/>
               </w:rPr>
               <w:t>ContactNo</w:t>
+            </w:r>
+          </w:p>
+        </w:tc>
+      </w:tr>
+      <w:tr>
+        <w:trPr>
+          <w:trHeight w:val="64"/>
+        </w:trPr>
+        <w:tc>
+          <w:tcPr>
+            <w:tcW w:w="1777" w:type="dxa"/>
+          </w:tcPr>
+          <w:p>
+            <w:pPr>
+              <w:pStyle w:val="ListParagraph"/>
+              <w:ind w:left="0"/>
+              <w:rPr>
+                <w:sz w:val="24"/>
+              </w:rPr>
+            </w:pPr>
+            <w:r>
+              <w:rPr>
+                <w:sz w:val="24"/>
+              </w:rPr>
+              <w:t>JoiningDate</w:t>
             </w:r>
           </w:p>
         </w:tc>
@@ -876,6 +926,56 @@
           </w:p>
         </w:tc>
       </w:tr>
+      <w:tr>
+        <w:trPr>
+          <w:trHeight w:val="320"/>
+        </w:trPr>
+        <w:tc>
+          <w:tcPr>
+            <w:tcW w:w="1600" w:type="dxa"/>
+          </w:tcPr>
+          <w:p>
+            <w:pPr>
+              <w:pStyle w:val="ListParagraph"/>
+              <w:ind w:left="0"/>
+              <w:rPr>
+                <w:sz w:val="24"/>
+              </w:rPr>
+            </w:pPr>
+            <w:r>
+              <w:rPr>
+                <w:sz w:val="24"/>
+              </w:rPr>
+              <w:t>CompanyId</w:t>
+            </w:r>
+          </w:p>
+        </w:tc>
+      </w:tr>
+      <w:tr>
+        <w:trPr>
+          <w:trHeight w:val="320"/>
+        </w:trPr>
+        <w:tc>
+          <w:tcPr>
+            <w:tcW w:w="1600" w:type="dxa"/>
+          </w:tcPr>
+          <w:p>
+            <w:pPr>
+              <w:pStyle w:val="ListParagraph"/>
+              <w:ind w:left="0"/>
+              <w:rPr>
+                <w:sz w:val="24"/>
+              </w:rPr>
+            </w:pPr>
+            <w:r>
+              <w:rPr>
+                <w:sz w:val="24"/>
+              </w:rPr>
+              <w:t>ThanaId</w:t>
+            </w:r>
+          </w:p>
+        </w:tc>
+      </w:tr>
     </w:tbl>
     <w:tbl>
       <w:tblPr>
@@ -1040,22 +1140,34 @@
               <w:rPr>
                 <w:sz w:val="24"/>
               </w:rPr>
-              <w:t>( + for purchase</w:t>
-            </w:r>
-          </w:p>
-          <w:p>
-            <w:pPr>
-              <w:pStyle w:val="ListParagraph"/>
-              <w:ind w:left="0"/>
-              <w:rPr>
-                <w:sz w:val="24"/>
-              </w:rPr>
-            </w:pPr>
-            <w:r>
-              <w:rPr>
-                <w:sz w:val="24"/>
-              </w:rPr>
-              <w:t>- for sale)</w:t>
+              <w:t>( -</w:t>
+            </w:r>
+            <w:r>
+              <w:rPr>
+                <w:sz w:val="24"/>
+              </w:rPr>
+              <w:t xml:space="preserve"> for purchase</w:t>
+            </w:r>
+          </w:p>
+          <w:p>
+            <w:pPr>
+              <w:pStyle w:val="ListParagraph"/>
+              <w:ind w:left="0"/>
+              <w:rPr>
+                <w:sz w:val="24"/>
+              </w:rPr>
+            </w:pPr>
+            <w:r>
+              <w:rPr>
+                <w:sz w:val="24"/>
+              </w:rPr>
+              <w:t xml:space="preserve">+ </w:t>
+            </w:r>
+            <w:r>
+              <w:rPr>
+                <w:sz w:val="24"/>
+              </w:rPr>
+              <w:t>for sale)</w:t>
             </w:r>
           </w:p>
         </w:tc>
@@ -1226,7 +1338,13 @@
               <w:rPr>
                 <w:sz w:val="24"/>
               </w:rPr>
-              <w:t>( +</w:t>
+              <w:t>(</w:t>
+            </w:r>
+            <w:r>
+              <w:rPr>
+                <w:sz w:val="24"/>
+              </w:rPr>
+              <w:t xml:space="preserve"> -</w:t>
             </w:r>
             <w:r>
               <w:rPr>
@@ -1253,7 +1371,15 @@
               <w:rPr>
                 <w:sz w:val="24"/>
               </w:rPr>
-              <w:t>- for sale)</w:t>
+              <w:t xml:space="preserve">+ </w:t>
+            </w:r>
+            <w:bookmarkStart w:id="0" w:name="_GoBack"/>
+            <w:bookmarkEnd w:id="0"/>
+            <w:r>
+              <w:rPr>
+                <w:sz w:val="24"/>
+              </w:rPr>
+              <w:t>for sale)</w:t>
             </w:r>
           </w:p>
         </w:tc>
@@ -1603,7 +1729,7 @@
     <w:tbl>
       <w:tblPr>
         <w:tblStyle w:val="TableGrid"/>
-        <w:tblpPr w:leftFromText="180" w:rightFromText="180" w:vertAnchor="text" w:horzAnchor="margin" w:tblpXSpec="center" w:tblpY="70"/>
+        <w:tblpPr w:leftFromText="180" w:rightFromText="180" w:vertAnchor="text" w:horzAnchor="page" w:tblpX="1351" w:tblpY="-31"/>
         <w:tblW w:w="0" w:type="auto"/>
         <w:tblLook w:val="04A0" w:firstRow="1" w:lastRow="0" w:firstColumn="1" w:lastColumn="0" w:noHBand="0" w:noVBand="1"/>
       </w:tblPr>
@@ -1742,6 +1868,7 @@
           <w:noProof/>
           <w:sz w:val="24"/>
         </w:rPr>
+        <w:lastRenderedPageBreak/>
         <mc:AlternateContent>
           <mc:Choice Requires="wps">
             <w:drawing>
@@ -4984,19 +5111,7 @@
               <w:rPr>
                 <w:sz w:val="18"/>
               </w:rPr>
-              <w:t>945+780+1200+1850+1800+2000+</w:t>
-            </w:r>
-            <w:r>
-              <w:rPr>
-                <w:sz w:val="18"/>
-              </w:rPr>
-              <w:t>2700</w:t>
-            </w:r>
-            <w:r>
-              <w:rPr>
-                <w:sz w:val="18"/>
-              </w:rPr>
-              <w:t>=15325</w:t>
+              <w:t>945+780+1200+1850+1800+2000+2700=15325</w:t>
             </w:r>
           </w:p>
         </w:tc>
@@ -5019,8 +5134,6 @@
               </w:rPr>
               <w:t>15200</w:t>
             </w:r>
-            <w:bookmarkStart w:id="0" w:name="_GoBack"/>
-            <w:bookmarkEnd w:id="0"/>
           </w:p>
         </w:tc>
         <w:tc>

</xml_diff>